<commit_message>
Update data bang Rozi
</commit_message>
<xml_diff>
--- a/List-Asisten-Lab-CPS.docx
+++ b/List-Asisten-Lab-CPS.docx
@@ -21,51 +21,7 @@
           <w:sz w:val="28"/>
           <w:szCs w:val="28"/>
         </w:rPr>
-        <w:t xml:space="preserve">List </w:t>
-      </w:r>
-      <w:proofErr w:type="spellStart"/>
-      <w:r>
-        <w:rPr>
-          <w:rFonts w:ascii="Times New Roman" w:hAnsi="Times New Roman" w:cs="Times New Roman"/>
-          <w:b/>
-          <w:bCs/>
-          <w:sz w:val="28"/>
-          <w:szCs w:val="28"/>
-        </w:rPr>
-        <w:t>Asisten</w:t>
-      </w:r>
-      <w:proofErr w:type="spellEnd"/>
-      <w:r>
-        <w:rPr>
-          <w:rFonts w:ascii="Times New Roman" w:hAnsi="Times New Roman" w:cs="Times New Roman"/>
-          <w:b/>
-          <w:bCs/>
-          <w:sz w:val="28"/>
-          <w:szCs w:val="28"/>
-        </w:rPr>
-        <w:t xml:space="preserve"> </w:t>
-      </w:r>
-      <w:proofErr w:type="spellStart"/>
-      <w:r>
-        <w:rPr>
-          <w:rFonts w:ascii="Times New Roman" w:hAnsi="Times New Roman" w:cs="Times New Roman"/>
-          <w:b/>
-          <w:bCs/>
-          <w:sz w:val="28"/>
-          <w:szCs w:val="28"/>
-        </w:rPr>
-        <w:t>Laboratorium</w:t>
-      </w:r>
-      <w:proofErr w:type="spellEnd"/>
-      <w:r>
-        <w:rPr>
-          <w:rFonts w:ascii="Times New Roman" w:hAnsi="Times New Roman" w:cs="Times New Roman"/>
-          <w:b/>
-          <w:bCs/>
-          <w:sz w:val="28"/>
-          <w:szCs w:val="28"/>
-        </w:rPr>
-        <w:t xml:space="preserve"> Cyber Physical System</w:t>
+        <w:t>List Asisten Laboratorium Cyber Physical System</w:t>
       </w:r>
     </w:p>
     <w:p>
@@ -82,7 +38,7 @@
     </w:p>
     <w:tbl>
       <w:tblPr>
-        <w:tblStyle w:val="KisiTabel"/>
+        <w:tblStyle w:val="TableGrid"/>
         <w:tblW w:w="11790" w:type="dxa"/>
         <w:tblInd w:w="-1265" w:type="dxa"/>
         <w:tblLook w:val="04A0" w:firstRow="1" w:lastRow="0" w:firstColumn="1" w:lastColumn="0" w:noHBand="0" w:noVBand="1"/>
@@ -207,18 +163,8 @@
                 <w:sz w:val="28"/>
                 <w:szCs w:val="28"/>
               </w:rPr>
-              <w:t xml:space="preserve">Fakhri </w:t>
-            </w:r>
-            <w:proofErr w:type="spellStart"/>
-            <w:r>
-              <w:rPr>
-                <w:rFonts w:ascii="Times New Roman" w:hAnsi="Times New Roman" w:cs="Times New Roman"/>
-                <w:sz w:val="28"/>
-                <w:szCs w:val="28"/>
-              </w:rPr>
-              <w:t>Rahmatullah</w:t>
-            </w:r>
-            <w:proofErr w:type="spellEnd"/>
+              <w:t>Fakhri Rahmatullah</w:t>
+            </w:r>
           </w:p>
         </w:tc>
       </w:tr>
@@ -259,23 +205,13 @@
                 <w:szCs w:val="28"/>
               </w:rPr>
             </w:pPr>
-            <w:proofErr w:type="spellStart"/>
-            <w:r>
-              <w:rPr>
-                <w:rFonts w:ascii="Times New Roman" w:hAnsi="Times New Roman" w:cs="Times New Roman"/>
-                <w:sz w:val="28"/>
-                <w:szCs w:val="28"/>
-              </w:rPr>
-              <w:t>Tasikmalaya</w:t>
-            </w:r>
-            <w:proofErr w:type="spellEnd"/>
-            <w:r>
-              <w:rPr>
-                <w:rFonts w:ascii="Times New Roman" w:hAnsi="Times New Roman" w:cs="Times New Roman"/>
-                <w:sz w:val="28"/>
-                <w:szCs w:val="28"/>
-              </w:rPr>
-              <w:t>, 31-10-2000</w:t>
+            <w:r>
+              <w:rPr>
+                <w:rFonts w:ascii="Times New Roman" w:hAnsi="Times New Roman" w:cs="Times New Roman"/>
+                <w:sz w:val="28"/>
+                <w:szCs w:val="28"/>
+              </w:rPr>
+              <w:t>Tasikmalaya, 31-10-2000</w:t>
             </w:r>
           </w:p>
         </w:tc>
@@ -317,34 +253,14 @@
                 <w:szCs w:val="28"/>
               </w:rPr>
             </w:pPr>
-            <w:proofErr w:type="spellStart"/>
-            <w:r>
-              <w:rPr>
-                <w:rFonts w:ascii="Times New Roman" w:hAnsi="Times New Roman" w:cs="Times New Roman"/>
-                <w:sz w:val="28"/>
-                <w:szCs w:val="28"/>
-              </w:rPr>
-              <w:t>Ciawi</w:t>
-            </w:r>
-            <w:proofErr w:type="spellEnd"/>
-            <w:r>
-              <w:rPr>
-                <w:rFonts w:ascii="Times New Roman" w:hAnsi="Times New Roman" w:cs="Times New Roman"/>
-                <w:sz w:val="28"/>
-                <w:szCs w:val="28"/>
-              </w:rPr>
-              <w:t xml:space="preserve">, </w:t>
-            </w:r>
-            <w:proofErr w:type="spellStart"/>
-            <w:r>
-              <w:rPr>
-                <w:rFonts w:ascii="Times New Roman" w:hAnsi="Times New Roman" w:cs="Times New Roman"/>
-                <w:sz w:val="28"/>
-                <w:szCs w:val="28"/>
-              </w:rPr>
-              <w:t>Tasikmalaya</w:t>
-            </w:r>
-            <w:proofErr w:type="spellEnd"/>
+            <w:r>
+              <w:rPr>
+                <w:rFonts w:ascii="Times New Roman" w:hAnsi="Times New Roman" w:cs="Times New Roman"/>
+                <w:sz w:val="28"/>
+                <w:szCs w:val="28"/>
+              </w:rPr>
+              <w:t>Ciawi, Tasikmalaya</w:t>
+            </w:r>
           </w:p>
         </w:tc>
       </w:tr>
@@ -385,7 +301,6 @@
                 <w:szCs w:val="28"/>
               </w:rPr>
             </w:pPr>
-            <w:proofErr w:type="spellStart"/>
             <w:r>
               <w:rPr>
                 <w:rFonts w:ascii="Times New Roman" w:hAnsi="Times New Roman" w:cs="Times New Roman"/>
@@ -394,7 +309,6 @@
               </w:rPr>
               <w:t>Motoran</w:t>
             </w:r>
-            <w:proofErr w:type="spellEnd"/>
           </w:p>
         </w:tc>
       </w:tr>
@@ -523,7 +437,7 @@
     </w:p>
     <w:tbl>
       <w:tblPr>
-        <w:tblStyle w:val="KisiTabel"/>
+        <w:tblStyle w:val="TableGrid"/>
         <w:tblW w:w="11790" w:type="dxa"/>
         <w:tblInd w:w="-1265" w:type="dxa"/>
         <w:tblLook w:val="04A0" w:firstRow="1" w:lastRow="0" w:firstColumn="1" w:lastColumn="0" w:noHBand="0" w:noVBand="1"/>
@@ -643,52 +557,14 @@
                 <w:szCs w:val="28"/>
               </w:rPr>
             </w:pPr>
-            <w:proofErr w:type="spellStart"/>
-            <w:r>
-              <w:rPr>
-                <w:rFonts w:ascii="Times New Roman" w:hAnsi="Times New Roman" w:cs="Times New Roman"/>
-                <w:sz w:val="28"/>
-                <w:szCs w:val="28"/>
-              </w:rPr>
-              <w:t>Adimas</w:t>
-            </w:r>
-            <w:proofErr w:type="spellEnd"/>
-            <w:r>
-              <w:rPr>
-                <w:rFonts w:ascii="Times New Roman" w:hAnsi="Times New Roman" w:cs="Times New Roman"/>
-                <w:sz w:val="28"/>
-                <w:szCs w:val="28"/>
-              </w:rPr>
-              <w:t xml:space="preserve"> </w:t>
-            </w:r>
-            <w:proofErr w:type="spellStart"/>
-            <w:r>
-              <w:rPr>
-                <w:rFonts w:ascii="Times New Roman" w:hAnsi="Times New Roman" w:cs="Times New Roman"/>
-                <w:sz w:val="28"/>
-                <w:szCs w:val="28"/>
-              </w:rPr>
-              <w:t>Fachri</w:t>
-            </w:r>
-            <w:proofErr w:type="spellEnd"/>
-            <w:r>
-              <w:rPr>
-                <w:rFonts w:ascii="Times New Roman" w:hAnsi="Times New Roman" w:cs="Times New Roman"/>
-                <w:sz w:val="28"/>
-                <w:szCs w:val="28"/>
-              </w:rPr>
-              <w:t xml:space="preserve"> </w:t>
-            </w:r>
-            <w:proofErr w:type="spellStart"/>
-            <w:r>
-              <w:rPr>
-                <w:rFonts w:ascii="Times New Roman" w:hAnsi="Times New Roman" w:cs="Times New Roman"/>
-                <w:sz w:val="28"/>
-                <w:szCs w:val="28"/>
-              </w:rPr>
-              <w:t>Ranunegoro</w:t>
-            </w:r>
-            <w:proofErr w:type="spellEnd"/>
+            <w:r>
+              <w:rPr>
+                <w:rFonts w:ascii="Times New Roman" w:hAnsi="Times New Roman" w:cs="Times New Roman"/>
+                <w:sz w:val="28"/>
+                <w:szCs w:val="28"/>
+              </w:rPr>
+              <w:t>Adimas Fachri Ranunegoro</w:t>
+            </w:r>
           </w:p>
         </w:tc>
       </w:tr>
@@ -735,25 +611,7 @@
                 <w:sz w:val="28"/>
                 <w:szCs w:val="28"/>
               </w:rPr>
-              <w:t xml:space="preserve">Balikpapan, 21 </w:t>
-            </w:r>
-            <w:proofErr w:type="spellStart"/>
-            <w:r>
-              <w:rPr>
-                <w:rFonts w:ascii="Times New Roman" w:hAnsi="Times New Roman" w:cs="Times New Roman"/>
-                <w:sz w:val="28"/>
-                <w:szCs w:val="28"/>
-              </w:rPr>
-              <w:t>Desember</w:t>
-            </w:r>
-            <w:proofErr w:type="spellEnd"/>
-            <w:r>
-              <w:rPr>
-                <w:rFonts w:ascii="Times New Roman" w:hAnsi="Times New Roman" w:cs="Times New Roman"/>
-                <w:sz w:val="28"/>
-                <w:szCs w:val="28"/>
-              </w:rPr>
-              <w:t xml:space="preserve"> 2000</w:t>
+              <w:t>Balikpapan, 21 Desember 2000</w:t>
             </w:r>
           </w:p>
         </w:tc>
@@ -795,7 +653,6 @@
                 <w:szCs w:val="28"/>
               </w:rPr>
             </w:pPr>
-            <w:proofErr w:type="spellStart"/>
             <w:r>
               <w:rPr>
                 <w:rFonts w:ascii="Times New Roman" w:hAnsi="Times New Roman" w:cs="Times New Roman"/>
@@ -804,7 +661,6 @@
               </w:rPr>
               <w:t>Samarinda</w:t>
             </w:r>
-            <w:proofErr w:type="spellEnd"/>
           </w:p>
         </w:tc>
       </w:tr>
@@ -845,23 +701,13 @@
                 <w:szCs w:val="28"/>
               </w:rPr>
             </w:pPr>
-            <w:proofErr w:type="spellStart"/>
-            <w:r>
-              <w:rPr>
-                <w:rFonts w:ascii="Times New Roman" w:hAnsi="Times New Roman" w:cs="Times New Roman"/>
-                <w:sz w:val="28"/>
-                <w:szCs w:val="28"/>
-              </w:rPr>
-              <w:t>Nonton</w:t>
-            </w:r>
-            <w:proofErr w:type="spellEnd"/>
-            <w:r>
-              <w:rPr>
-                <w:rFonts w:ascii="Times New Roman" w:hAnsi="Times New Roman" w:cs="Times New Roman"/>
-                <w:sz w:val="28"/>
-                <w:szCs w:val="28"/>
-              </w:rPr>
-              <w:t xml:space="preserve"> film, Travelling</w:t>
+            <w:r>
+              <w:rPr>
+                <w:rFonts w:ascii="Times New Roman" w:hAnsi="Times New Roman" w:cs="Times New Roman"/>
+                <w:sz w:val="28"/>
+                <w:szCs w:val="28"/>
+              </w:rPr>
+              <w:t>Nonton film, Travelling</w:t>
             </w:r>
           </w:p>
         </w:tc>
@@ -997,7 +843,7 @@
     </w:p>
     <w:tbl>
       <w:tblPr>
-        <w:tblStyle w:val="KisiTabel"/>
+        <w:tblStyle w:val="TableGrid"/>
         <w:tblW w:w="11790" w:type="dxa"/>
         <w:tblInd w:w="-1265" w:type="dxa"/>
         <w:tblLook w:val="04A0" w:firstRow="1" w:lastRow="0" w:firstColumn="1" w:lastColumn="0" w:noHBand="0" w:noVBand="1"/>
@@ -1116,34 +962,14 @@
                 <w:szCs w:val="28"/>
               </w:rPr>
             </w:pPr>
-            <w:proofErr w:type="spellStart"/>
-            <w:r>
-              <w:rPr>
-                <w:rFonts w:ascii="Times New Roman" w:hAnsi="Times New Roman" w:cs="Times New Roman"/>
-                <w:sz w:val="28"/>
-                <w:szCs w:val="28"/>
-              </w:rPr>
-              <w:t>Firman</w:t>
-            </w:r>
-            <w:proofErr w:type="spellEnd"/>
-            <w:r>
-              <w:rPr>
-                <w:rFonts w:ascii="Times New Roman" w:hAnsi="Times New Roman" w:cs="Times New Roman"/>
-                <w:sz w:val="28"/>
-                <w:szCs w:val="28"/>
-              </w:rPr>
-              <w:t xml:space="preserve"> ag </w:t>
-            </w:r>
-            <w:proofErr w:type="spellStart"/>
-            <w:r>
-              <w:rPr>
-                <w:rFonts w:ascii="Times New Roman" w:hAnsi="Times New Roman" w:cs="Times New Roman"/>
-                <w:sz w:val="28"/>
-                <w:szCs w:val="28"/>
-              </w:rPr>
-              <w:t>roni</w:t>
-            </w:r>
-            <w:proofErr w:type="spellEnd"/>
+            <w:r>
+              <w:rPr>
+                <w:rFonts w:ascii="Times New Roman" w:hAnsi="Times New Roman" w:cs="Times New Roman"/>
+                <w:sz w:val="28"/>
+                <w:szCs w:val="28"/>
+              </w:rPr>
+              <w:t>Firman ag roni</w:t>
+            </w:r>
           </w:p>
         </w:tc>
       </w:tr>
@@ -1184,41 +1010,13 @@
                 <w:szCs w:val="28"/>
               </w:rPr>
             </w:pPr>
-            <w:proofErr w:type="spellStart"/>
-            <w:r>
-              <w:rPr>
-                <w:rFonts w:ascii="Times New Roman" w:hAnsi="Times New Roman" w:cs="Times New Roman"/>
-                <w:sz w:val="28"/>
-                <w:szCs w:val="28"/>
-              </w:rPr>
-              <w:t>Kotabumi</w:t>
-            </w:r>
-            <w:proofErr w:type="spellEnd"/>
-            <w:r>
-              <w:rPr>
-                <w:rFonts w:ascii="Times New Roman" w:hAnsi="Times New Roman" w:cs="Times New Roman"/>
-                <w:sz w:val="28"/>
-                <w:szCs w:val="28"/>
-              </w:rPr>
-              <w:t xml:space="preserve"> ,14 </w:t>
-            </w:r>
-            <w:proofErr w:type="spellStart"/>
-            <w:r>
-              <w:rPr>
-                <w:rFonts w:ascii="Times New Roman" w:hAnsi="Times New Roman" w:cs="Times New Roman"/>
-                <w:sz w:val="28"/>
-                <w:szCs w:val="28"/>
-              </w:rPr>
-              <w:t>agustus</w:t>
-            </w:r>
-            <w:proofErr w:type="spellEnd"/>
-            <w:r>
-              <w:rPr>
-                <w:rFonts w:ascii="Times New Roman" w:hAnsi="Times New Roman" w:cs="Times New Roman"/>
-                <w:sz w:val="28"/>
-                <w:szCs w:val="28"/>
-              </w:rPr>
-              <w:t xml:space="preserve"> 2001</w:t>
+            <w:r>
+              <w:rPr>
+                <w:rFonts w:ascii="Times New Roman" w:hAnsi="Times New Roman" w:cs="Times New Roman"/>
+                <w:sz w:val="28"/>
+                <w:szCs w:val="28"/>
+              </w:rPr>
+              <w:t>Kotabumi ,14 agustus 2001</w:t>
             </w:r>
           </w:p>
         </w:tc>
@@ -1308,34 +1106,14 @@
                 <w:szCs w:val="28"/>
               </w:rPr>
             </w:pPr>
-            <w:proofErr w:type="spellStart"/>
-            <w:r>
-              <w:rPr>
-                <w:rFonts w:ascii="Times New Roman" w:hAnsi="Times New Roman" w:cs="Times New Roman"/>
-                <w:sz w:val="28"/>
-                <w:szCs w:val="28"/>
-              </w:rPr>
-              <w:t>Mendaki</w:t>
-            </w:r>
-            <w:proofErr w:type="spellEnd"/>
-            <w:r>
-              <w:rPr>
-                <w:rFonts w:ascii="Times New Roman" w:hAnsi="Times New Roman" w:cs="Times New Roman"/>
-                <w:sz w:val="28"/>
-                <w:szCs w:val="28"/>
-              </w:rPr>
-              <w:t xml:space="preserve"> </w:t>
-            </w:r>
-            <w:proofErr w:type="spellStart"/>
-            <w:r>
-              <w:rPr>
-                <w:rFonts w:ascii="Times New Roman" w:hAnsi="Times New Roman" w:cs="Times New Roman"/>
-                <w:sz w:val="28"/>
-                <w:szCs w:val="28"/>
-              </w:rPr>
-              <w:t>gunung</w:t>
-            </w:r>
-            <w:proofErr w:type="spellEnd"/>
+            <w:r>
+              <w:rPr>
+                <w:rFonts w:ascii="Times New Roman" w:hAnsi="Times New Roman" w:cs="Times New Roman"/>
+                <w:sz w:val="28"/>
+                <w:szCs w:val="28"/>
+              </w:rPr>
+              <w:t>Mendaki gunung</w:t>
+            </w:r>
           </w:p>
         </w:tc>
       </w:tr>
@@ -1470,7 +1248,7 @@
     </w:p>
     <w:tbl>
       <w:tblPr>
-        <w:tblStyle w:val="KisiTabel"/>
+        <w:tblStyle w:val="TableGrid"/>
         <w:tblW w:w="11790" w:type="dxa"/>
         <w:tblInd w:w="-1265" w:type="dxa"/>
         <w:tblLook w:val="04A0" w:firstRow="1" w:lastRow="0" w:firstColumn="1" w:lastColumn="0" w:noHBand="0" w:noVBand="1"/>
@@ -1883,7 +1661,7 @@
     </w:p>
     <w:tbl>
       <w:tblPr>
-        <w:tblStyle w:val="KisiTabel"/>
+        <w:tblStyle w:val="TableGrid"/>
         <w:tblW w:w="11790" w:type="dxa"/>
         <w:tblInd w:w="-1265" w:type="dxa"/>
         <w:tblLook w:val="04A0" w:firstRow="1" w:lastRow="0" w:firstColumn="1" w:lastColumn="0" w:noHBand="0" w:noVBand="1"/>
@@ -2011,18 +1789,8 @@
                 <w:sz w:val="28"/>
                 <w:szCs w:val="28"/>
               </w:rPr>
-              <w:t xml:space="preserve">Saiful Arifin </w:t>
-            </w:r>
-            <w:proofErr w:type="spellStart"/>
-            <w:r>
-              <w:rPr>
-                <w:rFonts w:ascii="Times New Roman" w:hAnsi="Times New Roman" w:cs="Times New Roman"/>
-                <w:sz w:val="28"/>
-                <w:szCs w:val="28"/>
-              </w:rPr>
-              <w:t>Gustama</w:t>
-            </w:r>
-            <w:proofErr w:type="spellEnd"/>
+              <w:t>Saiful Arifin Gustama</w:t>
+            </w:r>
           </w:p>
         </w:tc>
       </w:tr>
@@ -2063,7 +1831,54 @@
                 <w:szCs w:val="28"/>
               </w:rPr>
             </w:pPr>
-            <w:proofErr w:type="spellStart"/>
+            <w:r>
+              <w:rPr>
+                <w:rFonts w:ascii="Times New Roman" w:hAnsi="Times New Roman" w:cs="Times New Roman"/>
+                <w:sz w:val="28"/>
+                <w:szCs w:val="28"/>
+              </w:rPr>
+              <w:t>Ciamis, 17 Desember 1998</w:t>
+            </w:r>
+          </w:p>
+        </w:tc>
+      </w:tr>
+      <w:tr>
+        <w:trPr>
+          <w:trHeight w:val="1412"/>
+        </w:trPr>
+        <w:tc>
+          <w:tcPr>
+            <w:tcW w:w="6930" w:type="dxa"/>
+            <w:vMerge/>
+            <w:vAlign w:val="center"/>
+          </w:tcPr>
+          <w:p>
+            <w:pPr>
+              <w:spacing w:after="0" w:line="240" w:lineRule="auto"/>
+              <w:jc w:val="center"/>
+              <w:rPr>
+                <w:rFonts w:ascii="Times New Roman" w:hAnsi="Times New Roman" w:cs="Times New Roman"/>
+                <w:sz w:val="28"/>
+                <w:szCs w:val="28"/>
+              </w:rPr>
+            </w:pPr>
+          </w:p>
+        </w:tc>
+        <w:tc>
+          <w:tcPr>
+            <w:tcW w:w="4860" w:type="dxa"/>
+            <w:vAlign w:val="center"/>
+          </w:tcPr>
+          <w:p>
+            <w:pPr>
+              <w:spacing w:after="0" w:line="240" w:lineRule="auto"/>
+              <w:jc w:val="center"/>
+              <w:rPr>
+                <w:rFonts w:ascii="Times New Roman" w:hAnsi="Times New Roman" w:cs="Times New Roman"/>
+                <w:sz w:val="28"/>
+                <w:szCs w:val="28"/>
+              </w:rPr>
+            </w:pPr>
             <w:r>
               <w:rPr>
                 <w:rFonts w:ascii="Times New Roman" w:hAnsi="Times New Roman" w:cs="Times New Roman"/>
@@ -2072,83 +1887,6 @@
               </w:rPr>
               <w:t>Ciamis</w:t>
             </w:r>
-            <w:proofErr w:type="spellEnd"/>
-            <w:r>
-              <w:rPr>
-                <w:rFonts w:ascii="Times New Roman" w:hAnsi="Times New Roman" w:cs="Times New Roman"/>
-                <w:sz w:val="28"/>
-                <w:szCs w:val="28"/>
-              </w:rPr>
-              <w:t xml:space="preserve">, 17 </w:t>
-            </w:r>
-            <w:proofErr w:type="spellStart"/>
-            <w:r>
-              <w:rPr>
-                <w:rFonts w:ascii="Times New Roman" w:hAnsi="Times New Roman" w:cs="Times New Roman"/>
-                <w:sz w:val="28"/>
-                <w:szCs w:val="28"/>
-              </w:rPr>
-              <w:t>Desember</w:t>
-            </w:r>
-            <w:proofErr w:type="spellEnd"/>
-            <w:r>
-              <w:rPr>
-                <w:rFonts w:ascii="Times New Roman" w:hAnsi="Times New Roman" w:cs="Times New Roman"/>
-                <w:sz w:val="28"/>
-                <w:szCs w:val="28"/>
-              </w:rPr>
-              <w:t xml:space="preserve"> 1998</w:t>
-            </w:r>
-          </w:p>
-        </w:tc>
-      </w:tr>
-      <w:tr>
-        <w:trPr>
-          <w:trHeight w:val="1412"/>
-        </w:trPr>
-        <w:tc>
-          <w:tcPr>
-            <w:tcW w:w="6930" w:type="dxa"/>
-            <w:vMerge/>
-            <w:vAlign w:val="center"/>
-          </w:tcPr>
-          <w:p>
-            <w:pPr>
-              <w:spacing w:after="0" w:line="240" w:lineRule="auto"/>
-              <w:jc w:val="center"/>
-              <w:rPr>
-                <w:rFonts w:ascii="Times New Roman" w:hAnsi="Times New Roman" w:cs="Times New Roman"/>
-                <w:sz w:val="28"/>
-                <w:szCs w:val="28"/>
-              </w:rPr>
-            </w:pPr>
-          </w:p>
-        </w:tc>
-        <w:tc>
-          <w:tcPr>
-            <w:tcW w:w="4860" w:type="dxa"/>
-            <w:vAlign w:val="center"/>
-          </w:tcPr>
-          <w:p>
-            <w:pPr>
-              <w:spacing w:after="0" w:line="240" w:lineRule="auto"/>
-              <w:jc w:val="center"/>
-              <w:rPr>
-                <w:rFonts w:ascii="Times New Roman" w:hAnsi="Times New Roman" w:cs="Times New Roman"/>
-                <w:sz w:val="28"/>
-                <w:szCs w:val="28"/>
-              </w:rPr>
-            </w:pPr>
-            <w:proofErr w:type="spellStart"/>
-            <w:r>
-              <w:rPr>
-                <w:rFonts w:ascii="Times New Roman" w:hAnsi="Times New Roman" w:cs="Times New Roman"/>
-                <w:sz w:val="28"/>
-                <w:szCs w:val="28"/>
-              </w:rPr>
-              <w:t>Ciamis</w:t>
-            </w:r>
-            <w:proofErr w:type="spellEnd"/>
           </w:p>
         </w:tc>
       </w:tr>
@@ -2331,7 +2069,7 @@
     </w:p>
     <w:tbl>
       <w:tblPr>
-        <w:tblStyle w:val="KisiTabel"/>
+        <w:tblStyle w:val="TableGrid"/>
         <w:tblW w:w="11790" w:type="dxa"/>
         <w:tblInd w:w="-1265" w:type="dxa"/>
         <w:tblLook w:val="04A0" w:firstRow="1" w:lastRow="0" w:firstColumn="1" w:lastColumn="0" w:noHBand="0" w:noVBand="1"/>
@@ -2451,36 +2189,8 @@
                 <w:sz w:val="28"/>
                 <w:szCs w:val="28"/>
               </w:rPr>
-              <w:t xml:space="preserve">Putra </w:t>
-            </w:r>
-            <w:proofErr w:type="spellStart"/>
-            <w:r>
-              <w:rPr>
-                <w:rFonts w:ascii="Times New Roman" w:hAnsi="Times New Roman" w:cs="Times New Roman"/>
-                <w:sz w:val="28"/>
-                <w:szCs w:val="28"/>
-              </w:rPr>
-              <w:t>Prawhira</w:t>
-            </w:r>
-            <w:proofErr w:type="spellEnd"/>
-            <w:r>
-              <w:rPr>
-                <w:rFonts w:ascii="Times New Roman" w:hAnsi="Times New Roman" w:cs="Times New Roman"/>
-                <w:sz w:val="28"/>
-                <w:szCs w:val="28"/>
-              </w:rPr>
-              <w:t xml:space="preserve"> </w:t>
-            </w:r>
-            <w:proofErr w:type="spellStart"/>
-            <w:r>
-              <w:rPr>
-                <w:rFonts w:ascii="Times New Roman" w:hAnsi="Times New Roman" w:cs="Times New Roman"/>
-                <w:sz w:val="28"/>
-                <w:szCs w:val="28"/>
-              </w:rPr>
-              <w:t>Desa</w:t>
-            </w:r>
-            <w:proofErr w:type="spellEnd"/>
+              <w:t>Putra Prawhira Desa</w:t>
+            </w:r>
           </w:p>
         </w:tc>
       </w:tr>
@@ -2521,7 +2231,54 @@
                 <w:szCs w:val="28"/>
               </w:rPr>
             </w:pPr>
-            <w:proofErr w:type="spellStart"/>
+            <w:r>
+              <w:rPr>
+                <w:rFonts w:ascii="Times New Roman" w:hAnsi="Times New Roman" w:cs="Times New Roman"/>
+                <w:sz w:val="28"/>
+                <w:szCs w:val="28"/>
+              </w:rPr>
+              <w:t>Garut, 8 Januari 1999</w:t>
+            </w:r>
+          </w:p>
+        </w:tc>
+      </w:tr>
+      <w:tr>
+        <w:trPr>
+          <w:trHeight w:val="1412"/>
+        </w:trPr>
+        <w:tc>
+          <w:tcPr>
+            <w:tcW w:w="6930" w:type="dxa"/>
+            <w:vMerge/>
+            <w:vAlign w:val="center"/>
+          </w:tcPr>
+          <w:p>
+            <w:pPr>
+              <w:spacing w:after="0" w:line="240" w:lineRule="auto"/>
+              <w:jc w:val="center"/>
+              <w:rPr>
+                <w:rFonts w:ascii="Times New Roman" w:hAnsi="Times New Roman" w:cs="Times New Roman"/>
+                <w:sz w:val="28"/>
+                <w:szCs w:val="28"/>
+              </w:rPr>
+            </w:pPr>
+          </w:p>
+        </w:tc>
+        <w:tc>
+          <w:tcPr>
+            <w:tcW w:w="4860" w:type="dxa"/>
+            <w:vAlign w:val="center"/>
+          </w:tcPr>
+          <w:p>
+            <w:pPr>
+              <w:spacing w:after="0" w:line="240" w:lineRule="auto"/>
+              <w:jc w:val="center"/>
+              <w:rPr>
+                <w:rFonts w:ascii="Times New Roman" w:hAnsi="Times New Roman" w:cs="Times New Roman"/>
+                <w:sz w:val="28"/>
+                <w:szCs w:val="28"/>
+              </w:rPr>
+            </w:pPr>
             <w:r>
               <w:rPr>
                 <w:rFonts w:ascii="Times New Roman" w:hAnsi="Times New Roman" w:cs="Times New Roman"/>
@@ -2530,83 +2287,6 @@
               </w:rPr>
               <w:t>Garut</w:t>
             </w:r>
-            <w:proofErr w:type="spellEnd"/>
-            <w:r>
-              <w:rPr>
-                <w:rFonts w:ascii="Times New Roman" w:hAnsi="Times New Roman" w:cs="Times New Roman"/>
-                <w:sz w:val="28"/>
-                <w:szCs w:val="28"/>
-              </w:rPr>
-              <w:t xml:space="preserve">, 8 </w:t>
-            </w:r>
-            <w:proofErr w:type="spellStart"/>
-            <w:r>
-              <w:rPr>
-                <w:rFonts w:ascii="Times New Roman" w:hAnsi="Times New Roman" w:cs="Times New Roman"/>
-                <w:sz w:val="28"/>
-                <w:szCs w:val="28"/>
-              </w:rPr>
-              <w:t>Januari</w:t>
-            </w:r>
-            <w:proofErr w:type="spellEnd"/>
-            <w:r>
-              <w:rPr>
-                <w:rFonts w:ascii="Times New Roman" w:hAnsi="Times New Roman" w:cs="Times New Roman"/>
-                <w:sz w:val="28"/>
-                <w:szCs w:val="28"/>
-              </w:rPr>
-              <w:t xml:space="preserve"> 1999</w:t>
-            </w:r>
-          </w:p>
-        </w:tc>
-      </w:tr>
-      <w:tr>
-        <w:trPr>
-          <w:trHeight w:val="1412"/>
-        </w:trPr>
-        <w:tc>
-          <w:tcPr>
-            <w:tcW w:w="6930" w:type="dxa"/>
-            <w:vMerge/>
-            <w:vAlign w:val="center"/>
-          </w:tcPr>
-          <w:p>
-            <w:pPr>
-              <w:spacing w:after="0" w:line="240" w:lineRule="auto"/>
-              <w:jc w:val="center"/>
-              <w:rPr>
-                <w:rFonts w:ascii="Times New Roman" w:hAnsi="Times New Roman" w:cs="Times New Roman"/>
-                <w:sz w:val="28"/>
-                <w:szCs w:val="28"/>
-              </w:rPr>
-            </w:pPr>
-          </w:p>
-        </w:tc>
-        <w:tc>
-          <w:tcPr>
-            <w:tcW w:w="4860" w:type="dxa"/>
-            <w:vAlign w:val="center"/>
-          </w:tcPr>
-          <w:p>
-            <w:pPr>
-              <w:spacing w:after="0" w:line="240" w:lineRule="auto"/>
-              <w:jc w:val="center"/>
-              <w:rPr>
-                <w:rFonts w:ascii="Times New Roman" w:hAnsi="Times New Roman" w:cs="Times New Roman"/>
-                <w:sz w:val="28"/>
-                <w:szCs w:val="28"/>
-              </w:rPr>
-            </w:pPr>
-            <w:proofErr w:type="spellStart"/>
-            <w:r>
-              <w:rPr>
-                <w:rFonts w:ascii="Times New Roman" w:hAnsi="Times New Roman" w:cs="Times New Roman"/>
-                <w:sz w:val="28"/>
-                <w:szCs w:val="28"/>
-              </w:rPr>
-              <w:t>Garut</w:t>
-            </w:r>
-            <w:proofErr w:type="spellEnd"/>
           </w:p>
         </w:tc>
       </w:tr>
@@ -2749,15 +2429,7 @@
                 <w:sz w:val="28"/>
                 <w:szCs w:val="28"/>
               </w:rPr>
-              <w:t xml:space="preserve">S1 Teknik </w:t>
-            </w:r>
-            <w:r>
-              <w:rPr>
-                <w:rFonts w:ascii="Times New Roman" w:hAnsi="Times New Roman" w:cs="Times New Roman"/>
-                <w:sz w:val="28"/>
-                <w:szCs w:val="28"/>
-              </w:rPr>
-              <w:t>Telekomunikasi</w:t>
+              <w:t>S1 Teknik Telekomunikasi</w:t>
             </w:r>
           </w:p>
         </w:tc>
@@ -2797,7 +2469,7 @@
     </w:p>
     <w:tbl>
       <w:tblPr>
-        <w:tblStyle w:val="KisiTabel"/>
+        <w:tblStyle w:val="TableGrid"/>
         <w:tblW w:w="11790" w:type="dxa"/>
         <w:tblInd w:w="-1265" w:type="dxa"/>
         <w:tblLook w:val="04A0" w:firstRow="1" w:lastRow="0" w:firstColumn="1" w:lastColumn="0" w:noHBand="0" w:noVBand="1"/>
@@ -2918,18 +2590,8 @@
                 <w:sz w:val="28"/>
                 <w:szCs w:val="28"/>
               </w:rPr>
-              <w:t xml:space="preserve">Alex </w:t>
-            </w:r>
-            <w:proofErr w:type="spellStart"/>
-            <w:r>
-              <w:rPr>
-                <w:rFonts w:ascii="Times New Roman" w:hAnsi="Times New Roman" w:cs="Times New Roman"/>
-                <w:sz w:val="28"/>
-                <w:szCs w:val="28"/>
-              </w:rPr>
-              <w:t>Lianardo</w:t>
-            </w:r>
-            <w:proofErr w:type="spellEnd"/>
+              <w:t>Alex Lianardo</w:t>
+            </w:r>
           </w:p>
         </w:tc>
       </w:tr>
@@ -3018,25 +2680,13 @@
                 <w:szCs w:val="28"/>
               </w:rPr>
             </w:pPr>
-            <w:proofErr w:type="spellStart"/>
-            <w:proofErr w:type="gramStart"/>
-            <w:r>
-              <w:rPr>
-                <w:rFonts w:ascii="Times New Roman" w:hAnsi="Times New Roman" w:cs="Times New Roman"/>
-                <w:sz w:val="28"/>
-                <w:szCs w:val="28"/>
-              </w:rPr>
-              <w:t>Pujon,Kalimantan</w:t>
-            </w:r>
-            <w:proofErr w:type="spellEnd"/>
-            <w:proofErr w:type="gramEnd"/>
-            <w:r>
-              <w:rPr>
-                <w:rFonts w:ascii="Times New Roman" w:hAnsi="Times New Roman" w:cs="Times New Roman"/>
-                <w:sz w:val="28"/>
-                <w:szCs w:val="28"/>
-              </w:rPr>
-              <w:t xml:space="preserve"> Tengah</w:t>
+            <w:r>
+              <w:rPr>
+                <w:rFonts w:ascii="Times New Roman" w:hAnsi="Times New Roman" w:cs="Times New Roman"/>
+                <w:sz w:val="28"/>
+                <w:szCs w:val="28"/>
+              </w:rPr>
+              <w:t>Pujon,Kalimantan Tengah</w:t>
             </w:r>
           </w:p>
         </w:tc>
@@ -3078,7 +2728,6 @@
                 <w:szCs w:val="28"/>
               </w:rPr>
             </w:pPr>
-            <w:proofErr w:type="spellStart"/>
             <w:r>
               <w:rPr>
                 <w:rFonts w:ascii="Times New Roman" w:hAnsi="Times New Roman" w:cs="Times New Roman"/>
@@ -3086,49 +2735,8 @@
                 <w:sz w:val="28"/>
                 <w:szCs w:val="28"/>
               </w:rPr>
-              <w:t>membaca</w:t>
-            </w:r>
-            <w:proofErr w:type="spellEnd"/>
-            <w:r>
-              <w:rPr>
-                <w:rFonts w:ascii="Times New Roman" w:hAnsi="Times New Roman" w:cs="Times New Roman"/>
-                <w:bCs/>
-                <w:sz w:val="28"/>
-                <w:szCs w:val="28"/>
-              </w:rPr>
-              <w:t xml:space="preserve"> manga/webtoon, </w:t>
-            </w:r>
-            <w:proofErr w:type="spellStart"/>
-            <w:r>
-              <w:rPr>
-                <w:rFonts w:ascii="Times New Roman" w:hAnsi="Times New Roman" w:cs="Times New Roman"/>
-                <w:bCs/>
-                <w:sz w:val="28"/>
-                <w:szCs w:val="28"/>
-              </w:rPr>
-              <w:t>bermain</w:t>
-            </w:r>
-            <w:proofErr w:type="spellEnd"/>
-            <w:r>
-              <w:rPr>
-                <w:rFonts w:ascii="Times New Roman" w:hAnsi="Times New Roman" w:cs="Times New Roman"/>
-                <w:bCs/>
-                <w:sz w:val="28"/>
-                <w:szCs w:val="28"/>
-              </w:rPr>
-              <w:t xml:space="preserve"> </w:t>
-            </w:r>
-            <w:proofErr w:type="spellStart"/>
-            <w:r>
-              <w:rPr>
-                <w:rFonts w:ascii="Times New Roman" w:hAnsi="Times New Roman" w:cs="Times New Roman"/>
-                <w:bCs/>
-                <w:sz w:val="28"/>
-                <w:szCs w:val="28"/>
-              </w:rPr>
-              <w:t>catur</w:t>
-            </w:r>
-            <w:proofErr w:type="spellEnd"/>
+              <w:t>membaca manga/webtoon, bermain catur</w:t>
+            </w:r>
           </w:p>
         </w:tc>
       </w:tr>
@@ -3263,7 +2871,7 @@
     </w:p>
     <w:tbl>
       <w:tblPr>
-        <w:tblStyle w:val="KisiTabel"/>
+        <w:tblStyle w:val="TableGrid"/>
         <w:tblW w:w="11790" w:type="dxa"/>
         <w:tblInd w:w="-1265" w:type="dxa"/>
         <w:tblLook w:val="04A0" w:firstRow="1" w:lastRow="0" w:firstColumn="1" w:lastColumn="0" w:noHBand="0" w:noVBand="1"/>
@@ -3371,41 +2979,13 @@
                 <w:szCs w:val="28"/>
               </w:rPr>
             </w:pPr>
-            <w:proofErr w:type="spellStart"/>
-            <w:r>
-              <w:rPr>
-                <w:rFonts w:ascii="Times New Roman" w:hAnsi="Times New Roman" w:cs="Times New Roman"/>
-                <w:sz w:val="28"/>
-                <w:szCs w:val="28"/>
-              </w:rPr>
-              <w:t>Sistry</w:t>
-            </w:r>
-            <w:proofErr w:type="spellEnd"/>
-            <w:r>
-              <w:rPr>
-                <w:rFonts w:ascii="Times New Roman" w:hAnsi="Times New Roman" w:cs="Times New Roman"/>
-                <w:sz w:val="28"/>
-                <w:szCs w:val="28"/>
-              </w:rPr>
-              <w:t xml:space="preserve"> </w:t>
-            </w:r>
-            <w:proofErr w:type="spellStart"/>
-            <w:r>
-              <w:rPr>
-                <w:rFonts w:ascii="Times New Roman" w:hAnsi="Times New Roman" w:cs="Times New Roman"/>
-                <w:sz w:val="28"/>
-                <w:szCs w:val="28"/>
-              </w:rPr>
-              <w:t>Dhanny</w:t>
-            </w:r>
-            <w:proofErr w:type="spellEnd"/>
-            <w:r>
-              <w:rPr>
-                <w:rFonts w:ascii="Times New Roman" w:hAnsi="Times New Roman" w:cs="Times New Roman"/>
-                <w:sz w:val="28"/>
-                <w:szCs w:val="28"/>
-              </w:rPr>
-              <w:t xml:space="preserve"> S</w:t>
+            <w:r>
+              <w:rPr>
+                <w:rFonts w:ascii="Times New Roman" w:hAnsi="Times New Roman" w:cs="Times New Roman"/>
+                <w:sz w:val="28"/>
+                <w:szCs w:val="28"/>
+              </w:rPr>
+              <w:t>Sistry Dhanny S</w:t>
             </w:r>
           </w:p>
         </w:tc>
@@ -3501,18 +3081,8 @@
                 <w:sz w:val="28"/>
                 <w:szCs w:val="28"/>
               </w:rPr>
-              <w:t xml:space="preserve">Ajamu, </w:t>
-            </w:r>
-            <w:proofErr w:type="spellStart"/>
-            <w:r>
-              <w:rPr>
-                <w:rFonts w:ascii="Times New Roman" w:hAnsi="Times New Roman" w:cs="Times New Roman"/>
-                <w:sz w:val="28"/>
-                <w:szCs w:val="28"/>
-              </w:rPr>
-              <w:t>RantauPrapat</w:t>
-            </w:r>
-            <w:proofErr w:type="spellEnd"/>
+              <w:t>Ajamu, RantauPrapat</w:t>
+            </w:r>
           </w:p>
         </w:tc>
       </w:tr>
@@ -3559,25 +3129,7 @@
                 <w:sz w:val="28"/>
                 <w:szCs w:val="28"/>
               </w:rPr>
-              <w:t xml:space="preserve"> </w:t>
-            </w:r>
-            <w:proofErr w:type="spellStart"/>
-            <w:r>
-              <w:rPr>
-                <w:rFonts w:ascii="Times New Roman" w:hAnsi="Times New Roman" w:cs="Times New Roman"/>
-                <w:sz w:val="28"/>
-                <w:szCs w:val="28"/>
-              </w:rPr>
-              <w:t>nonton</w:t>
-            </w:r>
-            <w:proofErr w:type="spellEnd"/>
-            <w:r>
-              <w:rPr>
-                <w:rFonts w:ascii="Times New Roman" w:hAnsi="Times New Roman" w:cs="Times New Roman"/>
-                <w:sz w:val="28"/>
-                <w:szCs w:val="28"/>
-              </w:rPr>
-              <w:t xml:space="preserve"> film + main</w:t>
+              <w:t xml:space="preserve"> nonton film + main</w:t>
             </w:r>
           </w:p>
         </w:tc>
@@ -3713,7 +3265,7 @@
     </w:p>
     <w:tbl>
       <w:tblPr>
-        <w:tblStyle w:val="KisiTabel"/>
+        <w:tblStyle w:val="TableGrid"/>
         <w:tblW w:w="11790" w:type="dxa"/>
         <w:tblInd w:w="-1265" w:type="dxa"/>
         <w:tblLook w:val="04A0" w:firstRow="1" w:lastRow="0" w:firstColumn="1" w:lastColumn="0" w:noHBand="0" w:noVBand="1"/>
@@ -3852,18 +3404,8 @@
                 <w:sz w:val="28"/>
                 <w:szCs w:val="28"/>
               </w:rPr>
-              <w:t xml:space="preserve">Muhammad Azaria </w:t>
-            </w:r>
-            <w:proofErr w:type="spellStart"/>
-            <w:r>
-              <w:rPr>
-                <w:rFonts w:ascii="Times New Roman" w:hAnsi="Times New Roman" w:cs="Times New Roman"/>
-                <w:sz w:val="28"/>
-                <w:szCs w:val="28"/>
-              </w:rPr>
-              <w:t>Widyadhana</w:t>
-            </w:r>
-            <w:proofErr w:type="spellEnd"/>
+              <w:t>Muhammad Azaria Widyadhana</w:t>
+            </w:r>
           </w:p>
         </w:tc>
       </w:tr>
@@ -4000,23 +3542,13 @@
                 <w:szCs w:val="28"/>
               </w:rPr>
             </w:pPr>
-            <w:proofErr w:type="spellStart"/>
-            <w:r>
-              <w:rPr>
-                <w:rFonts w:ascii="Times New Roman" w:hAnsi="Times New Roman" w:cs="Times New Roman"/>
-                <w:sz w:val="28"/>
-                <w:szCs w:val="28"/>
-              </w:rPr>
-              <w:t>Fotografi</w:t>
-            </w:r>
-            <w:proofErr w:type="spellEnd"/>
-            <w:r>
-              <w:rPr>
-                <w:rFonts w:ascii="Times New Roman" w:hAnsi="Times New Roman" w:cs="Times New Roman"/>
-                <w:sz w:val="28"/>
-                <w:szCs w:val="28"/>
-              </w:rPr>
-              <w:t>, game</w:t>
+            <w:r>
+              <w:rPr>
+                <w:rFonts w:ascii="Times New Roman" w:hAnsi="Times New Roman" w:cs="Times New Roman"/>
+                <w:sz w:val="28"/>
+                <w:szCs w:val="28"/>
+              </w:rPr>
+              <w:t>Fotografi, game</w:t>
             </w:r>
           </w:p>
         </w:tc>
@@ -4152,7 +3684,7 @@
     </w:p>
     <w:tbl>
       <w:tblPr>
-        <w:tblStyle w:val="KisiTabel"/>
+        <w:tblStyle w:val="TableGrid"/>
         <w:tblW w:w="11790" w:type="dxa"/>
         <w:tblInd w:w="-1265" w:type="dxa"/>
         <w:tblLook w:val="04A0" w:firstRow="1" w:lastRow="0" w:firstColumn="1" w:lastColumn="0" w:noHBand="0" w:noVBand="1"/>
@@ -4198,23 +3730,77 @@
               </w:rPr>
               <w:br w:type="page"/>
             </w:r>
-          </w:p>
-        </w:tc>
-        <w:tc>
-          <w:tcPr>
-            <w:tcW w:w="4860" w:type="dxa"/>
-            <w:vAlign w:val="center"/>
-          </w:tcPr>
-          <w:p>
-            <w:pPr>
-              <w:spacing w:after="0" w:line="240" w:lineRule="auto"/>
-              <w:jc w:val="center"/>
-              <w:rPr>
-                <w:rFonts w:ascii="Times New Roman" w:hAnsi="Times New Roman" w:cs="Times New Roman"/>
-                <w:sz w:val="28"/>
-                <w:szCs w:val="28"/>
-              </w:rPr>
-            </w:pPr>
+            <w:r>
+              <w:rPr>
+                <w:noProof/>
+              </w:rPr>
+              <w:drawing>
+                <wp:inline distT="0" distB="0" distL="0" distR="0" wp14:anchorId="79045BD5" wp14:editId="374404BC">
+                  <wp:extent cx="2797990" cy="3924300"/>
+                  <wp:effectExtent l="0" t="0" r="2540" b="0"/>
+                  <wp:docPr id="8" name="Picture 8"/>
+                  <wp:cNvGraphicFramePr>
+                    <a:graphicFrameLocks xmlns:a="http://schemas.openxmlformats.org/drawingml/2006/main" noChangeAspect="1"/>
+                  </wp:cNvGraphicFramePr>
+                  <a:graphic xmlns:a="http://schemas.openxmlformats.org/drawingml/2006/main">
+                    <a:graphicData uri="http://schemas.openxmlformats.org/drawingml/2006/picture">
+                      <pic:pic xmlns:pic="http://schemas.openxmlformats.org/drawingml/2006/picture">
+                        <pic:nvPicPr>
+                          <pic:cNvPr id="1" name="Picture 1"/>
+                          <pic:cNvPicPr/>
+                        </pic:nvPicPr>
+                        <pic:blipFill>
+                          <a:blip r:embed="rId15">
+                            <a:extLst>
+                              <a:ext uri="{28A0092B-C50C-407E-A947-70E740481C1C}">
+                                <a14:useLocalDpi xmlns:a14="http://schemas.microsoft.com/office/drawing/2010/main" val="0"/>
+                              </a:ext>
+                            </a:extLst>
+                          </a:blip>
+                          <a:stretch>
+                            <a:fillRect/>
+                          </a:stretch>
+                        </pic:blipFill>
+                        <pic:spPr>
+                          <a:xfrm>
+                            <a:off x="0" y="0"/>
+                            <a:ext cx="2857559" cy="4007848"/>
+                          </a:xfrm>
+                          <a:prstGeom prst="rect">
+                            <a:avLst/>
+                          </a:prstGeom>
+                        </pic:spPr>
+                      </pic:pic>
+                    </a:graphicData>
+                  </a:graphic>
+                </wp:inline>
+              </w:drawing>
+            </w:r>
+          </w:p>
+        </w:tc>
+        <w:tc>
+          <w:tcPr>
+            <w:tcW w:w="4860" w:type="dxa"/>
+            <w:vAlign w:val="center"/>
+          </w:tcPr>
+          <w:p>
+            <w:pPr>
+              <w:spacing w:after="0" w:line="240" w:lineRule="auto"/>
+              <w:jc w:val="center"/>
+              <w:rPr>
+                <w:rFonts w:ascii="Times New Roman" w:hAnsi="Times New Roman" w:cs="Times New Roman"/>
+                <w:sz w:val="28"/>
+                <w:szCs w:val="28"/>
+              </w:rPr>
+            </w:pPr>
+            <w:r>
+              <w:rPr>
+                <w:rFonts w:ascii="Times New Roman" w:hAnsi="Times New Roman" w:cs="Times New Roman"/>
+                <w:sz w:val="28"/>
+                <w:szCs w:val="28"/>
+              </w:rPr>
+              <w:t>Rozi Mulyadi</w:t>
+            </w:r>
           </w:p>
         </w:tc>
       </w:tr>
@@ -4255,6 +3841,23 @@
                 <w:szCs w:val="28"/>
               </w:rPr>
             </w:pPr>
+            <w:r>
+              <w:rPr>
+                <w:rFonts w:ascii="Times New Roman" w:hAnsi="Times New Roman" w:cs="Times New Roman"/>
+                <w:sz w:val="28"/>
+                <w:szCs w:val="28"/>
+              </w:rPr>
+              <w:t>Medan, 02 Januari 2001</w:t>
+            </w:r>
+          </w:p>
+          <w:p>
+            <w:pPr>
+              <w:rPr>
+                <w:rFonts w:ascii="Times New Roman" w:hAnsi="Times New Roman" w:cs="Times New Roman"/>
+                <w:sz w:val="28"/>
+                <w:szCs w:val="28"/>
+              </w:rPr>
+            </w:pPr>
           </w:p>
         </w:tc>
       </w:tr>
@@ -4295,6 +3898,14 @@
                 <w:szCs w:val="28"/>
               </w:rPr>
             </w:pPr>
+            <w:r>
+              <w:rPr>
+                <w:rFonts w:ascii="Times New Roman" w:hAnsi="Times New Roman" w:cs="Times New Roman"/>
+                <w:sz w:val="28"/>
+                <w:szCs w:val="28"/>
+              </w:rPr>
+              <w:t>Depok</w:t>
+            </w:r>
           </w:p>
         </w:tc>
       </w:tr>
@@ -4335,6 +3946,13 @@
                 <w:szCs w:val="28"/>
               </w:rPr>
             </w:pPr>
+            <w:r>
+              <w:rPr>
+                <w:sz w:val="28"/>
+                <w:szCs w:val="28"/>
+              </w:rPr>
+              <w:t>Menonton film series, film series kesukaan Alice in Borderland, kingdom &lt;- film korea tentang kerajaan  sama virus parasit</w:t>
+            </w:r>
           </w:p>
         </w:tc>
       </w:tr>
@@ -4375,6 +3993,13 @@
                 <w:szCs w:val="28"/>
               </w:rPr>
             </w:pPr>
+            <w:r>
+              <w:rPr>
+                <w:sz w:val="28"/>
+                <w:szCs w:val="28"/>
+              </w:rPr>
+              <w:t>6706190014</w:t>
+            </w:r>
           </w:p>
         </w:tc>
       </w:tr>
@@ -4415,6 +4040,13 @@
                 <w:szCs w:val="28"/>
               </w:rPr>
             </w:pPr>
+            <w:r>
+              <w:rPr>
+                <w:sz w:val="28"/>
+                <w:szCs w:val="28"/>
+              </w:rPr>
+              <w:t>D3 Rekayasa Perangkat Lunak Aplikasi /Informatika</w:t>
+            </w:r>
           </w:p>
         </w:tc>
       </w:tr>
@@ -4453,7 +4085,7 @@
     </w:p>
     <w:tbl>
       <w:tblPr>
-        <w:tblStyle w:val="KisiTabel"/>
+        <w:tblStyle w:val="TableGrid"/>
         <w:tblW w:w="11790" w:type="dxa"/>
         <w:tblInd w:w="-1265" w:type="dxa"/>
         <w:tblLook w:val="04A0" w:firstRow="1" w:lastRow="0" w:firstColumn="1" w:lastColumn="0" w:noHBand="0" w:noVBand="1"/>
@@ -4754,7 +4386,7 @@
     </w:p>
     <w:tbl>
       <w:tblPr>
-        <w:tblStyle w:val="KisiTabel"/>
+        <w:tblStyle w:val="TableGrid"/>
         <w:tblW w:w="11790" w:type="dxa"/>
         <w:tblInd w:w="-1265" w:type="dxa"/>
         <w:tblLook w:val="04A0" w:firstRow="1" w:lastRow="0" w:firstColumn="1" w:lastColumn="0" w:noHBand="0" w:noVBand="1"/>
@@ -5055,7 +4687,7 @@
     </w:p>
     <w:tbl>
       <w:tblPr>
-        <w:tblStyle w:val="KisiTabel"/>
+        <w:tblStyle w:val="TableGrid"/>
         <w:tblW w:w="11790" w:type="dxa"/>
         <w:tblInd w:w="-1265" w:type="dxa"/>
         <w:tblLook w:val="04A0" w:firstRow="1" w:lastRow="0" w:firstColumn="1" w:lastColumn="0" w:noHBand="0" w:noVBand="1"/>
@@ -5356,7 +4988,7 @@
     </w:p>
     <w:tbl>
       <w:tblPr>
-        <w:tblStyle w:val="KisiTabel"/>
+        <w:tblStyle w:val="TableGrid"/>
         <w:tblW w:w="11790" w:type="dxa"/>
         <w:tblInd w:w="-1265" w:type="dxa"/>
         <w:tblLook w:val="04A0" w:firstRow="1" w:lastRow="0" w:firstColumn="1" w:lastColumn="0" w:noHBand="0" w:noVBand="1"/>
@@ -5657,7 +5289,7 @@
     </w:p>
     <w:tbl>
       <w:tblPr>
-        <w:tblStyle w:val="KisiTabel"/>
+        <w:tblStyle w:val="TableGrid"/>
         <w:tblW w:w="11790" w:type="dxa"/>
         <w:tblInd w:w="-1265" w:type="dxa"/>
         <w:tblLook w:val="04A0" w:firstRow="1" w:lastRow="0" w:firstColumn="1" w:lastColumn="0" w:noHBand="0" w:noVBand="1"/>
@@ -5958,7 +5590,7 @@
     </w:p>
     <w:tbl>
       <w:tblPr>
-        <w:tblStyle w:val="KisiTabel"/>
+        <w:tblStyle w:val="TableGrid"/>
         <w:tblW w:w="11790" w:type="dxa"/>
         <w:tblInd w:w="-1265" w:type="dxa"/>
         <w:tblLook w:val="04A0" w:firstRow="1" w:lastRow="0" w:firstColumn="1" w:lastColumn="0" w:noHBand="0" w:noVBand="1"/>
@@ -6259,7 +5891,7 @@
     </w:p>
     <w:tbl>
       <w:tblPr>
-        <w:tblStyle w:val="KisiTabel"/>
+        <w:tblStyle w:val="TableGrid"/>
         <w:tblW w:w="11790" w:type="dxa"/>
         <w:tblInd w:w="-1265" w:type="dxa"/>
         <w:tblLook w:val="04A0" w:firstRow="1" w:lastRow="0" w:firstColumn="1" w:lastColumn="0" w:noHBand="0" w:noVBand="1"/>
@@ -6560,7 +6192,7 @@
     </w:p>
     <w:tbl>
       <w:tblPr>
-        <w:tblStyle w:val="KisiTabel"/>
+        <w:tblStyle w:val="TableGrid"/>
         <w:tblW w:w="11790" w:type="dxa"/>
         <w:tblInd w:w="-1265" w:type="dxa"/>
         <w:tblLook w:val="04A0" w:firstRow="1" w:lastRow="0" w:firstColumn="1" w:lastColumn="0" w:noHBand="0" w:noVBand="1"/>
@@ -6861,7 +6493,7 @@
     </w:p>
     <w:tbl>
       <w:tblPr>
-        <w:tblStyle w:val="KisiTabel"/>
+        <w:tblStyle w:val="TableGrid"/>
         <w:tblW w:w="11790" w:type="dxa"/>
         <w:tblInd w:w="-1265" w:type="dxa"/>
         <w:tblLook w:val="04A0" w:firstRow="1" w:lastRow="0" w:firstColumn="1" w:lastColumn="0" w:noHBand="0" w:noVBand="1"/>
@@ -7557,13 +7189,13 @@
       <w:lang w:val="en-US" w:eastAsia="en-US"/>
     </w:rPr>
   </w:style>
-  <w:style w:type="character" w:default="1" w:styleId="FontParagrafDefault">
+  <w:style w:type="character" w:default="1" w:styleId="DefaultParagraphFont">
     <w:name w:val="Default Paragraph Font"/>
     <w:uiPriority w:val="1"/>
     <w:semiHidden/>
     <w:unhideWhenUsed/>
   </w:style>
-  <w:style w:type="table" w:default="1" w:styleId="TabelNormal">
+  <w:style w:type="table" w:default="1" w:styleId="TableNormal">
     <w:name w:val="Normal Table"/>
     <w:uiPriority w:val="99"/>
     <w:semiHidden/>
@@ -7578,16 +7210,16 @@
       </w:tblCellMar>
     </w:tblPr>
   </w:style>
-  <w:style w:type="numbering" w:default="1" w:styleId="TidakAdaDaftar">
+  <w:style w:type="numbering" w:default="1" w:styleId="NoList">
     <w:name w:val="No List"/>
     <w:uiPriority w:val="99"/>
     <w:semiHidden/>
     <w:unhideWhenUsed/>
   </w:style>
-  <w:style w:type="paragraph" w:styleId="TeksBalon">
+  <w:style w:type="paragraph" w:styleId="BalloonText">
     <w:name w:val="Balloon Text"/>
     <w:basedOn w:val="Normal"/>
-    <w:link w:val="TeksBalonKAR"/>
+    <w:link w:val="BalloonTextChar"/>
     <w:uiPriority w:val="99"/>
     <w:semiHidden/>
     <w:unhideWhenUsed/>
@@ -7600,9 +7232,9 @@
       <w:szCs w:val="16"/>
     </w:rPr>
   </w:style>
-  <w:style w:type="table" w:styleId="KisiTabel">
+  <w:style w:type="table" w:styleId="TableGrid">
     <w:name w:val="Table Grid"/>
-    <w:basedOn w:val="TabelNormal"/>
+    <w:basedOn w:val="TableNormal"/>
     <w:uiPriority w:val="39"/>
     <w:tblPr>
       <w:tblBorders>
@@ -7615,10 +7247,10 @@
       </w:tblBorders>
     </w:tblPr>
   </w:style>
-  <w:style w:type="character" w:customStyle="1" w:styleId="TeksBalonKAR">
-    <w:name w:val="Teks Balon KAR"/>
-    <w:basedOn w:val="FontParagrafDefault"/>
-    <w:link w:val="TeksBalon"/>
+  <w:style w:type="character" w:customStyle="1" w:styleId="BalloonTextChar">
+    <w:name w:val="Balloon Text Char"/>
+    <w:basedOn w:val="DefaultParagraphFont"/>
+    <w:link w:val="BalloonText"/>
     <w:uiPriority w:val="99"/>
     <w:semiHidden/>
     <w:rPr>
@@ -7887,10 +7519,6 @@
 </file>
 
 <file path=customXml/item1.xml><?xml version="1.0" encoding="utf-8"?>
-<b:Sources xmlns:b="http://schemas.openxmlformats.org/officeDocument/2006/bibliography" xmlns="http://schemas.openxmlformats.org/officeDocument/2006/bibliography" SelectedStyle="\APASixthEditionOfficeOnline.xsl" StyleName="APA" Version="6"/>
-</file>
-
-<file path=customXml/item2.xml><?xml version="1.0" encoding="utf-8"?>
 <s:customData xmlns="http://www.wps.cn/officeDocument/2013/wpsCustomData" xmlns:s="http://www.wps.cn/officeDocument/2013/wpsCustomData">
   <customSectProps>
     <customSectPr/>
@@ -7898,18 +7526,22 @@
 </s:customData>
 </file>
 
+<file path=customXml/item2.xml><?xml version="1.0" encoding="utf-8"?>
+<b:Sources xmlns:b="http://schemas.openxmlformats.org/officeDocument/2006/bibliography" xmlns="http://schemas.openxmlformats.org/officeDocument/2006/bibliography" SelectedStyle="\APASixthEditionOfficeOnline.xsl" StyleName="APA" Version="6"/>
+</file>
+
 <file path=customXml/itemProps1.xml><?xml version="1.0" encoding="utf-8"?>
+<ds:datastoreItem xmlns:ds="http://schemas.openxmlformats.org/officeDocument/2006/customXml" ds:itemID="{B1977F7D-205B-4081-913C-38D41E755F92}">
+  <ds:schemaRefs>
+    <ds:schemaRef ds:uri="http://www.wps.cn/officeDocument/2013/wpsCustomData"/>
+  </ds:schemaRefs>
+</ds:datastoreItem>
+</file>
+
+<file path=customXml/itemProps2.xml><?xml version="1.0" encoding="utf-8"?>
 <ds:datastoreItem xmlns:ds="http://schemas.openxmlformats.org/officeDocument/2006/customXml" ds:itemID="{AD7E7D8D-C4C3-49C0-AA40-97B7762F8D59}">
   <ds:schemaRefs>
     <ds:schemaRef ds:uri="http://schemas.openxmlformats.org/officeDocument/2006/bibliography"/>
   </ds:schemaRefs>
 </ds:datastoreItem>
-</file>
-
-<file path=customXml/itemProps2.xml><?xml version="1.0" encoding="utf-8"?>
-<ds:datastoreItem xmlns:ds="http://schemas.openxmlformats.org/officeDocument/2006/customXml" ds:itemID="{B1977F7D-205B-4081-913C-38D41E755F92}">
-  <ds:schemaRefs>
-    <ds:schemaRef ds:uri="http://www.wps.cn/officeDocument/2013/wpsCustomData"/>
-  </ds:schemaRefs>
-</ds:datastoreItem>
 </file>
</xml_diff>